<commit_message>
Phil - avancement + correction fautes choupi
</commit_message>
<xml_diff>
--- a/OppAffaire/Business Plan/Partie philémon.docx
+++ b/OppAffaire/Business Plan/Partie philémon.docx
@@ -65,7 +65,7 @@
           <w:szCs w:val="24"/>
           <w:lang w:val="fr-FR"/>
         </w:rPr>
-        <w:t xml:space="preserve"> – Par </w:t>
+        <w:t xml:space="preserve"> – Par Briséis Varin, Killian </w:t>
       </w:r>
       <w:proofErr w:type="spellStart"/>
       <w:r>
@@ -74,7 +74,7 @@
           <w:szCs w:val="24"/>
           <w:lang w:val="fr-FR"/>
         </w:rPr>
-        <w:t>Briséis</w:t>
+        <w:t>Hervaux</w:t>
       </w:r>
       <w:proofErr w:type="spellEnd"/>
       <w:r>
@@ -83,43 +83,7 @@
           <w:szCs w:val="24"/>
           <w:lang w:val="fr-FR"/>
         </w:rPr>
-        <w:t xml:space="preserve"> Varin, Killian </w:t>
-      </w:r>
-      <w:proofErr w:type="spellStart"/>
-      <w:r>
-        <w:rPr>
-          <w:sz w:val="24"/>
-          <w:szCs w:val="24"/>
-          <w:lang w:val="fr-FR"/>
-        </w:rPr>
-        <w:t>Hervaux</w:t>
-      </w:r>
-      <w:proofErr w:type="spellEnd"/>
-      <w:r>
-        <w:rPr>
-          <w:sz w:val="24"/>
-          <w:szCs w:val="24"/>
-          <w:lang w:val="fr-FR"/>
-        </w:rPr>
-        <w:t xml:space="preserve">, Adrien </w:t>
-      </w:r>
-      <w:proofErr w:type="spellStart"/>
-      <w:r>
-        <w:rPr>
-          <w:sz w:val="24"/>
-          <w:szCs w:val="24"/>
-          <w:lang w:val="fr-FR"/>
-        </w:rPr>
-        <w:t>Mau</w:t>
-      </w:r>
-      <w:proofErr w:type="spellEnd"/>
-      <w:r>
-        <w:rPr>
-          <w:sz w:val="24"/>
-          <w:szCs w:val="24"/>
-          <w:lang w:val="fr-FR"/>
-        </w:rPr>
-        <w:t xml:space="preserve"> et Philémon Giraud.</w:t>
+        <w:t>, Adrien Mau et Philémon Giraud.</w:t>
       </w:r>
     </w:p>
     <w:p>
@@ -162,7 +126,23 @@
           <w:szCs w:val="24"/>
           <w:lang w:val="fr-FR"/>
         </w:rPr>
-        <w:t xml:space="preserve"> se retrouvent dans de nombreux domaine de haute technologie. </w:t>
+        <w:t xml:space="preserve"> se retrouvent dans de nombreux domaine de haute technologie</w:t>
+      </w:r>
+      <w:r>
+        <w:rPr>
+          <w:sz w:val="24"/>
+          <w:szCs w:val="24"/>
+          <w:lang w:val="fr-FR"/>
+        </w:rPr>
+        <w:t> : biologie, électronique, mécanique et étude des matériaux, ...</w:t>
+      </w:r>
+      <w:r>
+        <w:rPr>
+          <w:sz w:val="24"/>
+          <w:szCs w:val="24"/>
+          <w:lang w:val="fr-FR"/>
+        </w:rPr>
+        <w:t xml:space="preserve"> </w:t>
       </w:r>
       <w:r>
         <w:rPr>
@@ -188,7 +168,39 @@
           <w:szCs w:val="24"/>
           <w:lang w:val="fr-FR"/>
         </w:rPr>
-        <w:t>Ce domaine prisé des chercheurs en biologie rencontre une limite physique qui empêche de voir les détails plus petits que la limite de diffraction, située aux alentours de 0.5 micromètre sur les meilleurs microscopes.</w:t>
+        <w:t>Ce domaine prisé des cher</w:t>
+      </w:r>
+      <w:r>
+        <w:rPr>
+          <w:sz w:val="24"/>
+          <w:szCs w:val="24"/>
+          <w:lang w:val="fr-FR"/>
+        </w:rPr>
+        <w:t>cheurs en biologie rencontre un</w:t>
+      </w:r>
+      <w:r>
+        <w:rPr>
+          <w:sz w:val="24"/>
+          <w:szCs w:val="24"/>
+          <w:lang w:val="fr-FR"/>
+        </w:rPr>
+        <w:t xml:space="preserve"> </w:t>
+      </w:r>
+      <w:r>
+        <w:rPr>
+          <w:sz w:val="24"/>
+          <w:szCs w:val="24"/>
+          <w:lang w:val="fr-FR"/>
+        </w:rPr>
+        <w:t>problème</w:t>
+      </w:r>
+      <w:r>
+        <w:rPr>
+          <w:sz w:val="24"/>
+          <w:szCs w:val="24"/>
+          <w:lang w:val="fr-FR"/>
+        </w:rPr>
+        <w:t xml:space="preserve"> physique qui empêche de voir les détails plus petits que la limite de diffraction, située aux alentours de 0.5 micromètre sur les meilleurs microscopes.</w:t>
       </w:r>
     </w:p>
     <w:p>
@@ -568,23 +580,21 @@
         </w:rPr>
         <w:t xml:space="preserve"> FarView. </w:t>
       </w:r>
-      <w:proofErr w:type="spellStart"/>
-      <w:r>
-        <w:rPr>
-          <w:sz w:val="24"/>
-          <w:szCs w:val="24"/>
-          <w:lang w:val="fr-FR"/>
-        </w:rPr>
-        <w:t>Farview</w:t>
-      </w:r>
-      <w:proofErr w:type="spellEnd"/>
-      <w:r>
-        <w:rPr>
-          <w:sz w:val="24"/>
-          <w:szCs w:val="24"/>
-          <w:lang w:val="fr-FR"/>
-        </w:rPr>
-        <w:t xml:space="preserve"> est une start-up innovante dans le domaine de la microscopie qui élabore et vend via internet un logiciel ergonomique permettant </w:t>
+      <w:r>
+        <w:rPr>
+          <w:sz w:val="24"/>
+          <w:szCs w:val="24"/>
+          <w:lang w:val="fr-FR"/>
+        </w:rPr>
+        <w:t>FarV</w:t>
+      </w:r>
+      <w:r>
+        <w:rPr>
+          <w:sz w:val="24"/>
+          <w:szCs w:val="24"/>
+          <w:lang w:val="fr-FR"/>
+        </w:rPr>
+        <w:t xml:space="preserve">iew est une start-up innovante dans le domaine de la microscopie qui élabore et vend via internet un logiciel ergonomique permettant </w:t>
       </w:r>
       <w:r>
         <w:rPr>
@@ -608,25 +618,23 @@
           <w:szCs w:val="24"/>
           <w:lang w:val="fr-FR"/>
         </w:rPr>
-        <w:t xml:space="preserve">Parmi toutes les technologies de super-résolution existante, nous nous distinguons par la facilité d’utilisation du logiciel, et la reconstitution en trois dimensions, à l’opposé des techniques classiques que n’offre qu’une image </w:t>
-      </w:r>
-      <w:proofErr w:type="spellStart"/>
-      <w:r>
-        <w:rPr>
-          <w:sz w:val="24"/>
-          <w:szCs w:val="24"/>
-          <w:lang w:val="fr-FR"/>
-        </w:rPr>
-        <w:t>planne</w:t>
-      </w:r>
-      <w:proofErr w:type="spellEnd"/>
-      <w:r>
-        <w:rPr>
-          <w:sz w:val="24"/>
-          <w:szCs w:val="24"/>
-          <w:lang w:val="fr-FR"/>
-        </w:rPr>
-        <w:t>.</w:t>
+        <w:t>Parmi toutes les technologies de super-résolution existante, nous nous distinguons par la facilité d’utilisation du logiciel, et la reconstitution en trois dimensions, à l’opposé des techniques classiqu</w:t>
+      </w:r>
+      <w:r>
+        <w:rPr>
+          <w:sz w:val="24"/>
+          <w:szCs w:val="24"/>
+          <w:lang w:val="fr-FR"/>
+        </w:rPr>
+        <w:t>es que n’offre qu’une image pla</w:t>
+      </w:r>
+      <w:r>
+        <w:rPr>
+          <w:sz w:val="24"/>
+          <w:szCs w:val="24"/>
+          <w:lang w:val="fr-FR"/>
+        </w:rPr>
+        <w:t>ne.</w:t>
       </w:r>
     </w:p>
     <w:p>
@@ -776,13 +784,34 @@
           <w:lang w:val="fr-FR"/>
         </w:rPr>
       </w:pPr>
+      <w:r>
+        <w:rPr>
+          <w:sz w:val="24"/>
+          <w:lang w:val="fr-FR"/>
+        </w:rPr>
+        <w:t>Far</w:t>
+      </w:r>
+      <w:r>
+        <w:rPr>
+          <w:sz w:val="24"/>
+          <w:lang w:val="fr-FR"/>
+        </w:rPr>
+        <w:t>V</w:t>
+      </w:r>
+      <w:r>
+        <w:rPr>
+          <w:sz w:val="24"/>
+          <w:lang w:val="fr-FR"/>
+        </w:rPr>
+        <w:t xml:space="preserve">iew se compose de quatre ingénieurs de l’Institut d’Optique </w:t>
+      </w:r>
       <w:proofErr w:type="spellStart"/>
       <w:r>
         <w:rPr>
           <w:sz w:val="24"/>
           <w:lang w:val="fr-FR"/>
         </w:rPr>
-        <w:t>Farview</w:t>
+        <w:t>Graduate</w:t>
       </w:r>
       <w:proofErr w:type="spellEnd"/>
       <w:r>
@@ -790,7 +819,7 @@
           <w:sz w:val="24"/>
           <w:lang w:val="fr-FR"/>
         </w:rPr>
-        <w:t xml:space="preserve"> se compose de quatre ingénieurs de l’Institut d’Optique </w:t>
+        <w:t xml:space="preserve"> </w:t>
       </w:r>
       <w:proofErr w:type="spellStart"/>
       <w:r>
@@ -798,7 +827,7 @@
           <w:sz w:val="24"/>
           <w:lang w:val="fr-FR"/>
         </w:rPr>
-        <w:t>Graduate</w:t>
+        <w:t>School</w:t>
       </w:r>
       <w:proofErr w:type="spellEnd"/>
       <w:r>
@@ -806,7 +835,86 @@
           <w:sz w:val="24"/>
           <w:lang w:val="fr-FR"/>
         </w:rPr>
-        <w:t xml:space="preserve"> </w:t>
+        <w:t>, une des écoles</w:t>
+      </w:r>
+      <w:r>
+        <w:rPr>
+          <w:sz w:val="24"/>
+          <w:lang w:val="fr-FR"/>
+        </w:rPr>
+        <w:t xml:space="preserve"> d’ingénieur</w:t>
+      </w:r>
+      <w:r>
+        <w:rPr>
+          <w:sz w:val="24"/>
+          <w:lang w:val="fr-FR"/>
+        </w:rPr>
+        <w:t xml:space="preserve"> les plus qualifiées dans </w:t>
+      </w:r>
+      <w:r>
+        <w:rPr>
+          <w:sz w:val="24"/>
+          <w:lang w:val="fr-FR"/>
+        </w:rPr>
+        <w:t>les technologies de l’o</w:t>
+      </w:r>
+      <w:r>
+        <w:rPr>
+          <w:sz w:val="24"/>
+          <w:lang w:val="fr-FR"/>
+        </w:rPr>
+        <w:t>ptique</w:t>
+      </w:r>
+      <w:r>
+        <w:rPr>
+          <w:sz w:val="24"/>
+          <w:lang w:val="fr-FR"/>
+        </w:rPr>
+        <w:t xml:space="preserve"> et de la photonique en France. </w:t>
+      </w:r>
+      <w:r>
+        <w:rPr>
+          <w:sz w:val="24"/>
+          <w:lang w:val="fr-FR"/>
+        </w:rPr>
+        <w:t>Ainsi, les quatre fondateurs de FarView possèdent des compétences optique</w:t>
+      </w:r>
+      <w:r>
+        <w:rPr>
+          <w:sz w:val="24"/>
+          <w:lang w:val="fr-FR"/>
+        </w:rPr>
+        <w:t>s</w:t>
+      </w:r>
+      <w:r>
+        <w:rPr>
+          <w:sz w:val="24"/>
+          <w:lang w:val="fr-FR"/>
+        </w:rPr>
+        <w:t>, en microscopie et en analyse d’image qui sont la base scientifique sur laqu</w:t>
+      </w:r>
+      <w:r>
+        <w:rPr>
+          <w:sz w:val="24"/>
+          <w:lang w:val="fr-FR"/>
+        </w:rPr>
+        <w:t xml:space="preserve">elle est construit ce projet. </w:t>
+      </w:r>
+    </w:p>
+    <w:p>
+      <w:pPr>
+        <w:jc w:val="both"/>
+        <w:rPr>
+          <w:sz w:val="24"/>
+          <w:lang w:val="fr-FR"/>
+        </w:rPr>
+      </w:pPr>
+      <w:r>
+        <w:rPr>
+          <w:sz w:val="24"/>
+          <w:lang w:val="fr-FR"/>
+        </w:rPr>
+        <w:t xml:space="preserve">L’équipe initiale de FarView est composée de Briséis Varin, Adrien Mau, Killian </w:t>
       </w:r>
       <w:proofErr w:type="spellStart"/>
       <w:r>
@@ -814,7 +922,7 @@
           <w:sz w:val="24"/>
           <w:lang w:val="fr-FR"/>
         </w:rPr>
-        <w:t>School</w:t>
+        <w:t>Hervaux</w:t>
       </w:r>
       <w:proofErr w:type="spellEnd"/>
       <w:r>
@@ -822,74 +930,703 @@
           <w:sz w:val="24"/>
           <w:lang w:val="fr-FR"/>
         </w:rPr>
-        <w:t>, une des écoles</w:t>
-      </w:r>
-      <w:r>
-        <w:rPr>
-          <w:sz w:val="24"/>
-          <w:lang w:val="fr-FR"/>
-        </w:rPr>
-        <w:t xml:space="preserve"> d’ingénieur</w:t>
-      </w:r>
-      <w:r>
-        <w:rPr>
-          <w:sz w:val="24"/>
-          <w:lang w:val="fr-FR"/>
-        </w:rPr>
-        <w:t xml:space="preserve"> les plus qualifiées dans </w:t>
-      </w:r>
-      <w:r>
-        <w:rPr>
-          <w:sz w:val="24"/>
-          <w:lang w:val="fr-FR"/>
-        </w:rPr>
-        <w:t>les technologies de l’o</w:t>
-      </w:r>
-      <w:r>
-        <w:rPr>
-          <w:sz w:val="24"/>
-          <w:lang w:val="fr-FR"/>
-        </w:rPr>
-        <w:t>ptique</w:t>
-      </w:r>
-      <w:r>
-        <w:rPr>
-          <w:sz w:val="24"/>
-          <w:lang w:val="fr-FR"/>
-        </w:rPr>
-        <w:t xml:space="preserve"> et de la photonique en France. </w:t>
-      </w:r>
-      <w:r>
-        <w:rPr>
-          <w:sz w:val="24"/>
-          <w:lang w:val="fr-FR"/>
-        </w:rPr>
-        <w:t>Ainsi, les quatre fondateurs de FarView possèdent des compétences optique</w:t>
-      </w:r>
-      <w:r>
-        <w:rPr>
-          <w:sz w:val="24"/>
-          <w:lang w:val="fr-FR"/>
-        </w:rPr>
-        <w:t>s</w:t>
-      </w:r>
-      <w:r>
-        <w:rPr>
-          <w:sz w:val="24"/>
-          <w:lang w:val="fr-FR"/>
-        </w:rPr>
-        <w:t>, en microscopie et en analyse d’image qui sont la base scientifique sur laqu</w:t>
-      </w:r>
-      <w:r>
-        <w:rPr>
-          <w:sz w:val="24"/>
-          <w:lang w:val="fr-FR"/>
-        </w:rPr>
-        <w:t xml:space="preserve">elle est construit ce projet. </w:t>
-      </w:r>
-      <w:r>
-        <w:rPr>
-          <w:sz w:val="24"/>
+        <w:t xml:space="preserve"> et Philémon Giraud. En plus de la formation commune d’ingénieur opticien, voici quelques éléments de formation spécifiques à chacun</w:t>
+      </w:r>
+    </w:p>
+    <w:p>
+      <w:pPr>
+        <w:pStyle w:val="Lgende"/>
+        <w:keepNext/>
+        <w:jc w:val="center"/>
+        <w:rPr>
+          <w:lang w:val="fr-FR"/>
+        </w:rPr>
+      </w:pPr>
+      <w:r>
+        <w:rPr>
+          <w:lang w:val="fr-FR"/>
+        </w:rPr>
+        <w:t xml:space="preserve">Tableau </w:t>
+      </w:r>
+      <w:r>
+        <w:fldChar w:fldCharType="begin"/>
+      </w:r>
+      <w:r>
+        <w:rPr>
+          <w:lang w:val="fr-FR"/>
+        </w:rPr>
+        <w:instrText xml:space="preserve"> SEQ Tableau \* ARABIC </w:instrText>
+      </w:r>
+      <w:r>
+        <w:fldChar w:fldCharType="separate"/>
+      </w:r>
+      <w:r>
+        <w:rPr>
+          <w:noProof/>
+          <w:lang w:val="fr-FR"/>
+        </w:rPr>
+        <w:t>1</w:t>
+      </w:r>
+      <w:r>
+        <w:fldChar w:fldCharType="end"/>
+      </w:r>
+      <w:r>
+        <w:rPr>
+          <w:lang w:val="fr-FR"/>
+        </w:rPr>
+        <w:t xml:space="preserve"> Formation et compétence spécifique à chaque membre de l'équipe</w:t>
+      </w:r>
+      <w:r>
+        <w:rPr>
+          <w:lang w:val="fr-FR"/>
+        </w:rPr>
+        <w:t xml:space="preserve">. </w:t>
+      </w:r>
+    </w:p>
+    <w:tbl>
+      <w:tblPr>
+        <w:tblStyle w:val="Grilledutableau"/>
+        <w:tblW w:w="10620" w:type="dxa"/>
+        <w:tblInd w:w="-593" w:type="dxa"/>
+        <w:tblLook w:val="04A0" w:firstRow="1" w:lastRow="0" w:firstColumn="1" w:lastColumn="0" w:noHBand="0" w:noVBand="1"/>
+      </w:tblPr>
+      <w:tblGrid>
+        <w:gridCol w:w="2215"/>
+        <w:gridCol w:w="4864"/>
+        <w:gridCol w:w="3541"/>
+      </w:tblGrid>
+      <w:tr>
+        <w:trPr>
+          <w:trHeight w:val="304"/>
+        </w:trPr>
+        <w:tc>
+          <w:tcPr>
+            <w:tcW w:w="2215" w:type="dxa"/>
+          </w:tcPr>
+          <w:p>
+            <w:pPr>
+              <w:jc w:val="both"/>
+              <w:rPr>
+                <w:sz w:val="24"/>
+                <w:lang w:val="fr-FR"/>
+              </w:rPr>
+            </w:pPr>
+            <w:r>
+              <w:rPr>
+                <w:sz w:val="24"/>
+                <w:lang w:val="fr-FR"/>
+              </w:rPr>
+              <w:t>Membre</w:t>
+            </w:r>
+          </w:p>
+        </w:tc>
+        <w:tc>
+          <w:tcPr>
+            <w:tcW w:w="4864" w:type="dxa"/>
+          </w:tcPr>
+          <w:p>
+            <w:pPr>
+              <w:rPr>
+                <w:sz w:val="24"/>
+                <w:lang w:val="fr-FR"/>
+              </w:rPr>
+            </w:pPr>
+            <w:r>
+              <w:rPr>
+                <w:sz w:val="24"/>
+                <w:lang w:val="fr-FR"/>
+              </w:rPr>
+              <w:t>Formation Spécifique</w:t>
+            </w:r>
+          </w:p>
+        </w:tc>
+        <w:tc>
+          <w:tcPr>
+            <w:tcW w:w="3541" w:type="dxa"/>
+          </w:tcPr>
+          <w:p>
+            <w:pPr>
+              <w:jc w:val="both"/>
+              <w:rPr>
+                <w:sz w:val="24"/>
+                <w:lang w:val="fr-FR"/>
+              </w:rPr>
+            </w:pPr>
+            <w:r>
+              <w:rPr>
+                <w:sz w:val="24"/>
+                <w:lang w:val="fr-FR"/>
+              </w:rPr>
+              <w:t>Compétences Spécifique</w:t>
+            </w:r>
+          </w:p>
+        </w:tc>
+      </w:tr>
+      <w:tr>
+        <w:trPr>
+          <w:trHeight w:val="625"/>
+        </w:trPr>
+        <w:tc>
+          <w:tcPr>
+            <w:tcW w:w="2215" w:type="dxa"/>
+          </w:tcPr>
+          <w:p>
+            <w:pPr>
+              <w:rPr>
+                <w:sz w:val="24"/>
+                <w:lang w:val="fr-FR"/>
+              </w:rPr>
+            </w:pPr>
+            <w:r>
+              <w:rPr>
+                <w:sz w:val="24"/>
+                <w:lang w:val="fr-FR"/>
+              </w:rPr>
+              <w:t>Briséis Varin</w:t>
+            </w:r>
+          </w:p>
+        </w:tc>
+        <w:tc>
+          <w:tcPr>
+            <w:tcW w:w="4864" w:type="dxa"/>
+          </w:tcPr>
+          <w:p>
+            <w:pPr>
+              <w:rPr>
+                <w:sz w:val="24"/>
+                <w:lang w:val="fr-FR"/>
+              </w:rPr>
+            </w:pPr>
+            <w:r>
+              <w:rPr>
+                <w:sz w:val="24"/>
+                <w:lang w:val="fr-FR"/>
+              </w:rPr>
+              <w:t>Classe préparatoire</w:t>
+            </w:r>
+            <w:r>
+              <w:rPr>
+                <w:sz w:val="24"/>
+                <w:lang w:val="fr-FR"/>
+              </w:rPr>
+              <w:t xml:space="preserve"> PC</w:t>
+            </w:r>
+          </w:p>
+          <w:p>
+            <w:pPr>
+              <w:rPr>
+                <w:sz w:val="24"/>
+                <w:lang w:val="fr-FR"/>
+              </w:rPr>
+            </w:pPr>
+            <w:r>
+              <w:rPr>
+                <w:sz w:val="24"/>
+                <w:lang w:val="fr-FR"/>
+              </w:rPr>
+              <w:t>Stage</w:t>
+            </w:r>
+            <w:r>
+              <w:rPr>
+                <w:sz w:val="24"/>
+                <w:lang w:val="fr-FR"/>
+              </w:rPr>
+              <w:t>s</w:t>
+            </w:r>
+            <w:r>
+              <w:rPr>
+                <w:sz w:val="24"/>
+                <w:lang w:val="fr-FR"/>
+              </w:rPr>
+              <w:t> :</w:t>
+            </w:r>
+            <w:r>
+              <w:rPr>
+                <w:sz w:val="24"/>
+                <w:lang w:val="fr-FR"/>
+              </w:rPr>
+              <w:t xml:space="preserve"> </w:t>
+            </w:r>
+            <w:proofErr w:type="spellStart"/>
+            <w:r>
+              <w:rPr>
+                <w:sz w:val="24"/>
+                <w:lang w:val="fr-FR"/>
+              </w:rPr>
+              <w:t>Synaltics</w:t>
+            </w:r>
+            <w:proofErr w:type="spellEnd"/>
+            <w:r>
+              <w:rPr>
+                <w:sz w:val="24"/>
+                <w:lang w:val="fr-FR"/>
+              </w:rPr>
+              <w:t xml:space="preserve"> (développement du réseau de ‘l’internet des objets’)</w:t>
+            </w:r>
+          </w:p>
+          <w:p>
+            <w:pPr>
+              <w:rPr>
+                <w:sz w:val="24"/>
+                <w:lang w:val="fr-FR"/>
+              </w:rPr>
+            </w:pPr>
+            <w:proofErr w:type="spellStart"/>
+            <w:r>
+              <w:rPr>
+                <w:sz w:val="24"/>
+                <w:lang w:val="fr-FR"/>
+              </w:rPr>
+              <w:t>Hanes</w:t>
+            </w:r>
+            <w:proofErr w:type="spellEnd"/>
+            <w:r>
+              <w:rPr>
+                <w:sz w:val="24"/>
+                <w:lang w:val="fr-FR"/>
+              </w:rPr>
+              <w:t xml:space="preserve"> Brands (</w:t>
+            </w:r>
+            <w:proofErr w:type="spellStart"/>
+            <w:r>
+              <w:rPr>
+                <w:sz w:val="24"/>
+                <w:lang w:val="fr-FR"/>
+              </w:rPr>
+              <w:t>big</w:t>
+            </w:r>
+            <w:proofErr w:type="spellEnd"/>
+            <w:r>
+              <w:rPr>
+                <w:sz w:val="24"/>
+                <w:lang w:val="fr-FR"/>
+              </w:rPr>
+              <w:t xml:space="preserve"> data et gestion de données)</w:t>
+            </w:r>
+          </w:p>
+        </w:tc>
+        <w:tc>
+          <w:tcPr>
+            <w:tcW w:w="3541" w:type="dxa"/>
+          </w:tcPr>
+          <w:p>
+            <w:pPr>
+              <w:rPr>
+                <w:sz w:val="24"/>
+                <w:lang w:val="fr-FR"/>
+              </w:rPr>
+            </w:pPr>
+            <w:r>
+              <w:rPr>
+                <w:sz w:val="24"/>
+                <w:lang w:val="fr-FR"/>
+              </w:rPr>
+              <w:t>Traitement d’image avancé, programmation Matlab</w:t>
+            </w:r>
+            <w:r>
+              <w:rPr>
+                <w:sz w:val="24"/>
+                <w:lang w:val="fr-FR"/>
+              </w:rPr>
+              <w:t xml:space="preserve"> et python</w:t>
+            </w:r>
+          </w:p>
+          <w:p>
+            <w:pPr>
+              <w:rPr>
+                <w:sz w:val="24"/>
+                <w:lang w:val="fr-FR"/>
+              </w:rPr>
+            </w:pPr>
+          </w:p>
+        </w:tc>
+      </w:tr>
+      <w:tr>
+        <w:trPr>
+          <w:trHeight w:val="625"/>
+        </w:trPr>
+        <w:tc>
+          <w:tcPr>
+            <w:tcW w:w="2215" w:type="dxa"/>
+          </w:tcPr>
+          <w:p>
+            <w:pPr>
+              <w:rPr>
+                <w:sz w:val="24"/>
+                <w:lang w:val="fr-FR"/>
+              </w:rPr>
+            </w:pPr>
+            <w:r>
+              <w:rPr>
+                <w:sz w:val="24"/>
+                <w:lang w:val="fr-FR"/>
+              </w:rPr>
+              <w:t>Adrien Mau</w:t>
+            </w:r>
+          </w:p>
+        </w:tc>
+        <w:tc>
+          <w:tcPr>
+            <w:tcW w:w="4864" w:type="dxa"/>
+          </w:tcPr>
+          <w:p>
+            <w:pPr>
+              <w:rPr>
+                <w:sz w:val="24"/>
+                <w:lang w:val="fr-FR"/>
+              </w:rPr>
+            </w:pPr>
+            <w:r>
+              <w:rPr>
+                <w:sz w:val="24"/>
+                <w:lang w:val="fr-FR"/>
+              </w:rPr>
+              <w:t>Classe préparatoire …</w:t>
+            </w:r>
+          </w:p>
+          <w:p>
+            <w:pPr>
+              <w:rPr>
+                <w:sz w:val="24"/>
+                <w:lang w:val="fr-FR"/>
+              </w:rPr>
+            </w:pPr>
+            <w:r>
+              <w:rPr>
+                <w:sz w:val="24"/>
+                <w:lang w:val="fr-FR"/>
+              </w:rPr>
+              <w:t>Stage :</w:t>
+            </w:r>
+          </w:p>
+        </w:tc>
+        <w:tc>
+          <w:tcPr>
+            <w:tcW w:w="3541" w:type="dxa"/>
+          </w:tcPr>
+          <w:p>
+            <w:pPr>
+              <w:rPr>
+                <w:sz w:val="24"/>
+                <w:lang w:val="fr-FR"/>
+              </w:rPr>
+            </w:pPr>
+            <w:r>
+              <w:rPr>
+                <w:sz w:val="24"/>
+                <w:lang w:val="fr-FR"/>
+              </w:rPr>
+              <w:t>Cuisine</w:t>
+            </w:r>
+          </w:p>
+        </w:tc>
+      </w:tr>
+      <w:tr>
+        <w:trPr>
+          <w:trHeight w:val="625"/>
+        </w:trPr>
+        <w:tc>
+          <w:tcPr>
+            <w:tcW w:w="2215" w:type="dxa"/>
+          </w:tcPr>
+          <w:p>
+            <w:pPr>
+              <w:rPr>
+                <w:sz w:val="24"/>
+                <w:lang w:val="fr-FR"/>
+              </w:rPr>
+            </w:pPr>
+            <w:r>
+              <w:rPr>
+                <w:sz w:val="24"/>
+                <w:lang w:val="fr-FR"/>
+              </w:rPr>
+              <w:t xml:space="preserve">Killian </w:t>
+            </w:r>
+            <w:proofErr w:type="spellStart"/>
+            <w:r>
+              <w:rPr>
+                <w:sz w:val="24"/>
+                <w:lang w:val="fr-FR"/>
+              </w:rPr>
+              <w:t>Hervaux</w:t>
+            </w:r>
+            <w:proofErr w:type="spellEnd"/>
+          </w:p>
+        </w:tc>
+        <w:tc>
+          <w:tcPr>
+            <w:tcW w:w="4864" w:type="dxa"/>
+          </w:tcPr>
+          <w:p>
+            <w:pPr>
+              <w:rPr>
+                <w:sz w:val="24"/>
+                <w:lang w:val="fr-FR"/>
+              </w:rPr>
+            </w:pPr>
+            <w:r>
+              <w:rPr>
+                <w:sz w:val="24"/>
+                <w:lang w:val="fr-FR"/>
+              </w:rPr>
+              <w:t>Classe préparatoire …</w:t>
+            </w:r>
+          </w:p>
+          <w:p>
+            <w:pPr>
+              <w:rPr>
+                <w:sz w:val="24"/>
+                <w:lang w:val="fr-FR"/>
+              </w:rPr>
+            </w:pPr>
+            <w:r>
+              <w:rPr>
+                <w:sz w:val="24"/>
+                <w:lang w:val="fr-FR"/>
+              </w:rPr>
+              <w:t>Stage :</w:t>
+            </w:r>
+          </w:p>
+        </w:tc>
+        <w:tc>
+          <w:tcPr>
+            <w:tcW w:w="3541" w:type="dxa"/>
+          </w:tcPr>
+          <w:p>
+            <w:pPr>
+              <w:rPr>
+                <w:sz w:val="24"/>
+                <w:lang w:val="fr-FR"/>
+              </w:rPr>
+            </w:pPr>
+          </w:p>
+        </w:tc>
+      </w:tr>
+      <w:tr>
+        <w:trPr>
+          <w:trHeight w:val="625"/>
+        </w:trPr>
+        <w:tc>
+          <w:tcPr>
+            <w:tcW w:w="2215" w:type="dxa"/>
+          </w:tcPr>
+          <w:p>
+            <w:pPr>
+              <w:rPr>
+                <w:sz w:val="24"/>
+                <w:lang w:val="fr-FR"/>
+              </w:rPr>
+            </w:pPr>
+            <w:r>
+              <w:rPr>
+                <w:sz w:val="24"/>
+                <w:lang w:val="fr-FR"/>
+              </w:rPr>
+              <w:t>Philémon Giraud</w:t>
+            </w:r>
+          </w:p>
+        </w:tc>
+        <w:tc>
+          <w:tcPr>
+            <w:tcW w:w="4864" w:type="dxa"/>
+          </w:tcPr>
+          <w:p>
+            <w:pPr>
+              <w:rPr>
+                <w:sz w:val="24"/>
+                <w:lang w:val="fr-FR"/>
+              </w:rPr>
+            </w:pPr>
+            <w:r>
+              <w:rPr>
+                <w:sz w:val="24"/>
+                <w:lang w:val="fr-FR"/>
+              </w:rPr>
+              <w:t>Classe préparatoire PT (</w:t>
+            </w:r>
+            <w:r>
+              <w:rPr>
+                <w:sz w:val="24"/>
+                <w:lang w:val="fr-FR"/>
+              </w:rPr>
+              <w:t>physique-technologie, mécanique et étude des matériaux)</w:t>
+            </w:r>
+          </w:p>
+          <w:p>
+            <w:pPr>
+              <w:rPr>
+                <w:sz w:val="24"/>
+                <w:lang w:val="fr-FR"/>
+              </w:rPr>
+            </w:pPr>
+            <w:r>
+              <w:rPr>
+                <w:sz w:val="24"/>
+                <w:u w:val="single"/>
+                <w:lang w:val="fr-FR"/>
+              </w:rPr>
+              <w:t>Apprentissage :</w:t>
+            </w:r>
+            <w:r>
+              <w:rPr>
+                <w:sz w:val="24"/>
+                <w:lang w:val="fr-FR"/>
+              </w:rPr>
+              <w:t xml:space="preserve"> </w:t>
+            </w:r>
+            <w:r>
+              <w:rPr>
+                <w:sz w:val="24"/>
+                <w:lang w:val="fr-FR"/>
+              </w:rPr>
+              <w:t>CEA Liten (</w:t>
+            </w:r>
+            <w:r>
+              <w:rPr>
+                <w:sz w:val="24"/>
+                <w:lang w:val="fr-FR"/>
+              </w:rPr>
+              <w:t>caractérisation optique des matériaux dans un laboratoire de recherche sur l’énergie solaire</w:t>
+            </w:r>
+            <w:r>
+              <w:rPr>
+                <w:sz w:val="24"/>
+                <w:lang w:val="fr-FR"/>
+              </w:rPr>
+              <w:t>)</w:t>
+            </w:r>
+            <w:r>
+              <w:rPr>
+                <w:sz w:val="24"/>
+                <w:lang w:val="fr-FR"/>
+              </w:rPr>
+              <w:t>.</w:t>
+            </w:r>
+          </w:p>
+        </w:tc>
+        <w:tc>
+          <w:tcPr>
+            <w:tcW w:w="3541" w:type="dxa"/>
+          </w:tcPr>
+          <w:p>
+            <w:pPr>
+              <w:rPr>
+                <w:sz w:val="24"/>
+                <w:lang w:val="fr-FR"/>
+              </w:rPr>
+            </w:pPr>
+            <w:r>
+              <w:rPr>
+                <w:sz w:val="24"/>
+                <w:lang w:val="fr-FR"/>
+              </w:rPr>
+              <w:t>Conception et montage optique, communication scientifique.</w:t>
+            </w:r>
+          </w:p>
+          <w:p>
+            <w:pPr>
+              <w:rPr>
+                <w:sz w:val="24"/>
+                <w:lang w:val="fr-FR"/>
+              </w:rPr>
+            </w:pPr>
+            <w:r>
+              <w:rPr>
+                <w:sz w:val="24"/>
+                <w:lang w:val="fr-FR"/>
+              </w:rPr>
+              <w:t>Programmation HTML/CSS, administration web</w:t>
+            </w:r>
+          </w:p>
+        </w:tc>
+      </w:tr>
+    </w:tbl>
+    <w:p>
+      <w:pPr>
+        <w:jc w:val="both"/>
+        <w:rPr>
+          <w:sz w:val="24"/>
+          <w:lang w:val="fr-FR"/>
+        </w:rPr>
+      </w:pPr>
+      <w:proofErr w:type="spellStart"/>
+      <w:r>
+        <w:rPr>
+          <w:sz w:val="24"/>
+          <w:lang w:val="fr-FR"/>
+        </w:rPr>
+        <w:t>Dk</w:t>
+      </w:r>
+      <w:proofErr w:type="spellEnd"/>
+      <w:r>
+        <w:rPr>
+          <w:sz w:val="24"/>
+          <w:lang w:val="fr-FR"/>
+        </w:rPr>
+        <w:t> </w:t>
+      </w:r>
+      <w:proofErr w:type="gramStart"/>
+      <w:r>
+        <w:rPr>
+          <w:sz w:val="24"/>
+          <w:lang w:val="fr-FR"/>
+        </w:rPr>
+        <w:t>;</w:t>
+      </w:r>
+      <w:proofErr w:type="spellStart"/>
+      <w:r>
+        <w:rPr>
+          <w:sz w:val="24"/>
+          <w:lang w:val="fr-FR"/>
+        </w:rPr>
+        <w:t>guh</w:t>
+      </w:r>
+      <w:proofErr w:type="spellEnd"/>
+      <w:proofErr w:type="gramEnd"/>
+    </w:p>
+    <w:p>
+      <w:pPr>
+        <w:jc w:val="both"/>
+        <w:rPr>
+          <w:sz w:val="24"/>
+          <w:lang w:val="fr-FR"/>
+        </w:rPr>
+      </w:pPr>
+    </w:p>
+    <w:p>
+      <w:pPr>
+        <w:jc w:val="both"/>
+        <w:rPr>
+          <w:sz w:val="24"/>
+          <w:lang w:val="fr-FR"/>
+        </w:rPr>
+      </w:pPr>
+      <w:proofErr w:type="spellStart"/>
+      <w:proofErr w:type="gramStart"/>
+      <w:r>
+        <w:rPr>
+          <w:sz w:val="24"/>
+          <w:lang w:val="fr-FR"/>
+        </w:rPr>
+        <w:t>djkgh</w:t>
+      </w:r>
+      <w:proofErr w:type="spellEnd"/>
+      <w:proofErr w:type="gramEnd"/>
+    </w:p>
+    <w:p>
+      <w:pPr>
+        <w:jc w:val="both"/>
+        <w:rPr>
+          <w:sz w:val="24"/>
+          <w:highlight w:val="yellow"/>
+          <w:lang w:val="fr-FR"/>
+        </w:rPr>
+      </w:pPr>
+      <w:r>
+        <w:rPr>
+          <w:sz w:val="24"/>
+          <w:highlight w:val="yellow"/>
           <w:lang w:val="fr-FR"/>
         </w:rPr>
         <w:t>L’équipe est composée de trois</w:t>
@@ -897,6 +1634,7 @@
       <w:r>
         <w:rPr>
           <w:sz w:val="24"/>
+          <w:highlight w:val="yellow"/>
           <w:lang w:val="fr-FR"/>
         </w:rPr>
         <w:t xml:space="preserve"> membres</w:t>
@@ -904,6 +1642,7 @@
       <w:r>
         <w:rPr>
           <w:sz w:val="24"/>
+          <w:highlight w:val="yellow"/>
           <w:lang w:val="fr-FR"/>
         </w:rPr>
         <w:t xml:space="preserve"> techniques :</w:t>
@@ -919,39 +1658,34 @@
         <w:jc w:val="both"/>
         <w:rPr>
           <w:sz w:val="24"/>
-          <w:lang w:val="fr-FR"/>
-        </w:rPr>
-      </w:pPr>
-      <w:proofErr w:type="spellStart"/>
-      <w:r>
-        <w:rPr>
-          <w:sz w:val="24"/>
-          <w:lang w:val="fr-FR"/>
-        </w:rPr>
-        <w:t>Briséis</w:t>
-      </w:r>
-      <w:proofErr w:type="spellEnd"/>
-      <w:r>
-        <w:rPr>
-          <w:sz w:val="24"/>
-          <w:lang w:val="fr-FR"/>
-        </w:rPr>
-        <w:t xml:space="preserve"> Varin</w:t>
-      </w:r>
-      <w:r>
-        <w:rPr>
-          <w:sz w:val="24"/>
-          <w:lang w:val="fr-FR"/>
-        </w:rPr>
-        <w:t xml:space="preserve">. </w:t>
-      </w:r>
-      <w:r>
-        <w:rPr>
-          <w:sz w:val="24"/>
+          <w:highlight w:val="yellow"/>
+          <w:lang w:val="fr-FR"/>
+        </w:rPr>
+      </w:pPr>
+      <w:r>
+        <w:rPr>
+          <w:sz w:val="24"/>
+          <w:highlight w:val="yellow"/>
+          <w:lang w:val="fr-FR"/>
+        </w:rPr>
+        <w:t xml:space="preserve">Adrien Mau. </w:t>
+      </w:r>
+      <w:r>
+        <w:rPr>
+          <w:sz w:val="24"/>
+          <w:highlight w:val="yellow"/>
           <w:lang w:val="fr-FR"/>
         </w:rPr>
         <w:tab/>
-        <w:t>Compétences spécifiques : Traitement d’image avancé, programmation Matlab</w:t>
+        <w:t>Compétences spécifiques : Traitement d’image avancé, cuisin</w:t>
+      </w:r>
+      <w:r>
+        <w:rPr>
+          <w:sz w:val="24"/>
+          <w:highlight w:val="yellow"/>
+          <w:lang w:val="fr-FR"/>
+        </w:rPr>
+        <w:t>e</w:t>
       </w:r>
     </w:p>
     <w:p>
@@ -964,88 +1698,40 @@
         <w:jc w:val="both"/>
         <w:rPr>
           <w:sz w:val="24"/>
-          <w:lang w:val="fr-FR"/>
-        </w:rPr>
-      </w:pPr>
-      <w:r>
-        <w:rPr>
-          <w:sz w:val="24"/>
-          <w:lang w:val="fr-FR"/>
-        </w:rPr>
-        <w:t xml:space="preserve">Adrien </w:t>
+          <w:highlight w:val="yellow"/>
+          <w:lang w:val="fr-FR"/>
+        </w:rPr>
+      </w:pPr>
+      <w:r>
+        <w:rPr>
+          <w:sz w:val="24"/>
+          <w:highlight w:val="yellow"/>
+          <w:lang w:val="fr-FR"/>
+        </w:rPr>
+        <w:t xml:space="preserve">Killian </w:t>
       </w:r>
       <w:proofErr w:type="spellStart"/>
       <w:r>
         <w:rPr>
           <w:sz w:val="24"/>
-          <w:lang w:val="fr-FR"/>
-        </w:rPr>
-        <w:t>Mau</w:t>
+          <w:highlight w:val="yellow"/>
+          <w:lang w:val="fr-FR"/>
+        </w:rPr>
+        <w:t>Hervaux</w:t>
       </w:r>
       <w:proofErr w:type="spellEnd"/>
       <w:r>
         <w:rPr>
           <w:sz w:val="24"/>
-          <w:lang w:val="fr-FR"/>
-        </w:rPr>
-        <w:t xml:space="preserve">. </w:t>
-      </w:r>
-      <w:r>
-        <w:rPr>
-          <w:sz w:val="24"/>
-          <w:lang w:val="fr-FR"/>
-        </w:rPr>
-        <w:tab/>
-        <w:t xml:space="preserve">Compétences spécifiques : Traitement d’image avancé, </w:t>
-      </w:r>
-      <w:r>
-        <w:rPr>
-          <w:sz w:val="24"/>
           <w:highlight w:val="yellow"/>
           <w:lang w:val="fr-FR"/>
         </w:rPr>
-        <w:t>cuisine</w:t>
-      </w:r>
-    </w:p>
-    <w:p>
-      <w:pPr>
-        <w:pStyle w:val="Paragraphedeliste"/>
-        <w:numPr>
-          <w:ilvl w:val="0"/>
-          <w:numId w:val="5"/>
-        </w:numPr>
-        <w:jc w:val="both"/>
-        <w:rPr>
-          <w:sz w:val="24"/>
-          <w:lang w:val="fr-FR"/>
-        </w:rPr>
-      </w:pPr>
-      <w:r>
-        <w:rPr>
-          <w:sz w:val="24"/>
-          <w:lang w:val="fr-FR"/>
-        </w:rPr>
-        <w:t xml:space="preserve">Killian </w:t>
-      </w:r>
-      <w:proofErr w:type="spellStart"/>
-      <w:r>
-        <w:rPr>
-          <w:sz w:val="24"/>
-          <w:lang w:val="fr-FR"/>
-        </w:rPr>
-        <w:t>Hervaux</w:t>
-      </w:r>
-      <w:proofErr w:type="spellEnd"/>
-      <w:r>
-        <w:rPr>
-          <w:sz w:val="24"/>
-          <w:lang w:val="fr-FR"/>
-        </w:rPr>
         <w:t>. Compétences</w:t>
       </w:r>
       <w:r>
         <w:rPr>
           <w:sz w:val="24"/>
+          <w:highlight w:val="yellow"/>
           <w:lang w:val="fr-FR"/>
         </w:rPr>
         <w:t xml:space="preserve"> spécifiques</w:t>
@@ -1053,6 +1739,7 @@
       <w:r>
         <w:rPr>
           <w:sz w:val="24"/>
+          <w:highlight w:val="yellow"/>
           <w:lang w:val="fr-FR"/>
         </w:rPr>
         <w:t> :</w:t>
@@ -1060,6 +1747,7 @@
       <w:r>
         <w:rPr>
           <w:sz w:val="24"/>
+          <w:highlight w:val="yellow"/>
           <w:lang w:val="fr-FR"/>
         </w:rPr>
         <w:t xml:space="preserve"> programmation </w:t>
@@ -1067,6 +1755,7 @@
       <w:r>
         <w:rPr>
           <w:sz w:val="24"/>
+          <w:highlight w:val="yellow"/>
           <w:lang w:val="fr-FR"/>
         </w:rPr>
         <w:t>C++ ; Java ; HTML/CSS ; programmation sur processeur graphique, programmation et administration web.</w:t>
@@ -1077,21 +1766,24 @@
         <w:jc w:val="both"/>
         <w:rPr>
           <w:sz w:val="24"/>
-          <w:lang w:val="fr-FR"/>
-        </w:rPr>
-      </w:pPr>
-    </w:p>
-    <w:p>
-      <w:pPr>
-        <w:jc w:val="both"/>
-        <w:rPr>
-          <w:sz w:val="24"/>
-          <w:lang w:val="fr-FR"/>
-        </w:rPr>
-      </w:pPr>
-      <w:r>
-        <w:rPr>
-          <w:sz w:val="24"/>
+          <w:highlight w:val="yellow"/>
+          <w:lang w:val="fr-FR"/>
+        </w:rPr>
+      </w:pPr>
+    </w:p>
+    <w:p>
+      <w:pPr>
+        <w:jc w:val="both"/>
+        <w:rPr>
+          <w:sz w:val="24"/>
+          <w:highlight w:val="yellow"/>
+          <w:lang w:val="fr-FR"/>
+        </w:rPr>
+      </w:pPr>
+      <w:r>
+        <w:rPr>
+          <w:sz w:val="24"/>
+          <w:highlight w:val="yellow"/>
           <w:lang w:val="fr-FR"/>
         </w:rPr>
         <w:t xml:space="preserve">Et d’un </w:t>
@@ -1099,6 +1791,7 @@
       <w:r>
         <w:rPr>
           <w:sz w:val="24"/>
+          <w:highlight w:val="yellow"/>
           <w:lang w:val="fr-FR"/>
         </w:rPr>
         <w:t>membre pour la communication et la promotion de l’entreprise</w:t>
@@ -1106,6 +1799,7 @@
       <w:r>
         <w:rPr>
           <w:sz w:val="24"/>
+          <w:highlight w:val="yellow"/>
           <w:lang w:val="fr-FR"/>
         </w:rPr>
         <w:t> :</w:t>
@@ -1121,19 +1815,23 @@
         <w:jc w:val="both"/>
         <w:rPr>
           <w:sz w:val="24"/>
-          <w:lang w:val="fr-FR"/>
-        </w:rPr>
-      </w:pPr>
-      <w:r>
-        <w:rPr>
-          <w:sz w:val="24"/>
-          <w:lang w:val="fr-FR"/>
-        </w:rPr>
+          <w:highlight w:val="yellow"/>
+          <w:lang w:val="fr-FR"/>
+        </w:rPr>
+      </w:pPr>
+      <w:r>
+        <w:rPr>
+          <w:sz w:val="24"/>
+          <w:highlight w:val="yellow"/>
+          <w:lang w:val="fr-FR"/>
+        </w:rPr>
+        <w:lastRenderedPageBreak/>
         <w:t>Philémon Giraud</w:t>
       </w:r>
       <w:r>
         <w:rPr>
           <w:sz w:val="24"/>
+          <w:highlight w:val="yellow"/>
           <w:lang w:val="fr-FR"/>
         </w:rPr>
         <w:t xml:space="preserve">. Compétences spécifiques : </w:t>
@@ -1141,41 +1839,286 @@
       <w:r>
         <w:rPr>
           <w:sz w:val="24"/>
+          <w:highlight w:val="yellow"/>
           <w:lang w:val="fr-FR"/>
         </w:rPr>
         <w:t>programmation HTML/CSS, administration web, communication</w:t>
       </w:r>
-    </w:p>
-    <w:p>
-      <w:pPr>
-        <w:jc w:val="both"/>
-        <w:rPr>
-          <w:sz w:val="24"/>
-          <w:lang w:val="fr-FR"/>
-        </w:rPr>
-      </w:pPr>
-    </w:p>
-    <w:p>
-      <w:pPr>
-        <w:jc w:val="both"/>
-        <w:rPr>
-          <w:sz w:val="24"/>
-          <w:lang w:val="fr-FR"/>
-        </w:rPr>
-      </w:pPr>
-      <w:r>
-        <w:rPr>
-          <w:sz w:val="24"/>
-          <w:lang w:val="fr-FR"/>
-        </w:rPr>
-        <w:t>Cette diversité de compétence nous permet de couvrir l’ensemble des besoins pour la création de la startup. Nous avons en effet les connaissances scientifiques et techniques pour créer le logiciel FarView (</w:t>
-      </w:r>
-      <w:r>
-        <w:rPr>
-          <w:sz w:val="24"/>
-          <w:lang w:val="fr-FR"/>
-        </w:rPr>
-        <w:t xml:space="preserve">formation </w:t>
+      <w:r>
+        <w:rPr>
+          <w:sz w:val="24"/>
+          <w:highlight w:val="yellow"/>
+          <w:lang w:val="fr-FR"/>
+        </w:rPr>
+        <w:t xml:space="preserve"> scientifique</w:t>
+      </w:r>
+    </w:p>
+    <w:p>
+      <w:pPr>
+        <w:jc w:val="both"/>
+        <w:rPr>
+          <w:sz w:val="24"/>
+          <w:lang w:val="fr-FR"/>
+        </w:rPr>
+      </w:pPr>
+    </w:p>
+    <w:p>
+      <w:pPr>
+        <w:jc w:val="both"/>
+        <w:rPr>
+          <w:sz w:val="24"/>
+          <w:lang w:val="fr-FR"/>
+        </w:rPr>
+      </w:pPr>
+      <w:r>
+        <w:rPr>
+          <w:sz w:val="24"/>
+          <w:lang w:val="fr-FR"/>
+        </w:rPr>
+        <w:t xml:space="preserve">Cette diversité de compétence nous permet de couvrir l’ensemble des besoins pour la création de la startup. </w:t>
+      </w:r>
+      <w:r>
+        <w:rPr>
+          <w:sz w:val="24"/>
+          <w:lang w:val="fr-FR"/>
+        </w:rPr>
+        <w:t xml:space="preserve">A nous quatre, nous réunissons en effet </w:t>
+      </w:r>
+      <w:r>
+        <w:rPr>
+          <w:sz w:val="24"/>
+          <w:lang w:val="fr-FR"/>
+        </w:rPr>
+        <w:t>les connaissances scientifiques et techniques</w:t>
+      </w:r>
+      <w:r>
+        <w:rPr>
+          <w:sz w:val="24"/>
+          <w:lang w:val="fr-FR"/>
+        </w:rPr>
+        <w:t xml:space="preserve"> pour créer le logiciel FarView, </w:t>
+      </w:r>
+      <w:r>
+        <w:rPr>
+          <w:sz w:val="24"/>
+          <w:lang w:val="fr-FR"/>
+        </w:rPr>
+        <w:t>mais nous sauront également créer notre site internet</w:t>
+      </w:r>
+      <w:r>
+        <w:rPr>
+          <w:sz w:val="24"/>
+          <w:lang w:val="fr-FR"/>
+        </w:rPr>
+        <w:t xml:space="preserve"> incluant la gestion des clients et des licences</w:t>
+      </w:r>
+      <w:r>
+        <w:rPr>
+          <w:sz w:val="24"/>
+          <w:lang w:val="fr-FR"/>
+        </w:rPr>
+        <w:t xml:space="preserve">, et la plateforme de téléchargement correspondante, ainsi que participer à la communication scientifique (publications, conférences, contacts) nécessaire pour se faire connaitre auprès des chercheur </w:t>
+      </w:r>
+      <w:r>
+        <w:rPr>
+          <w:sz w:val="24"/>
+          <w:lang w:val="fr-FR"/>
+        </w:rPr>
+        <w:t>susceptibles</w:t>
+      </w:r>
+      <w:r>
+        <w:rPr>
+          <w:sz w:val="24"/>
+          <w:lang w:val="fr-FR"/>
+        </w:rPr>
+        <w:t xml:space="preserve"> d’être </w:t>
+      </w:r>
+      <w:r>
+        <w:rPr>
+          <w:sz w:val="24"/>
+          <w:lang w:val="fr-FR"/>
+        </w:rPr>
+        <w:t>intéressés</w:t>
+      </w:r>
+      <w:r>
+        <w:rPr>
+          <w:sz w:val="24"/>
+          <w:lang w:val="fr-FR"/>
+        </w:rPr>
+        <w:t xml:space="preserve"> par </w:t>
+      </w:r>
+      <w:r>
+        <w:rPr>
+          <w:sz w:val="24"/>
+          <w:lang w:val="fr-FR"/>
+        </w:rPr>
+        <w:t>ce que nous proposons.</w:t>
+      </w:r>
+    </w:p>
+    <w:p>
+      <w:pPr>
+        <w:jc w:val="both"/>
+        <w:rPr>
+          <w:sz w:val="24"/>
+          <w:lang w:val="fr-FR"/>
+        </w:rPr>
+      </w:pPr>
+      <w:r>
+        <w:rPr>
+          <w:sz w:val="24"/>
+          <w:lang w:val="fr-FR"/>
+        </w:rPr>
+        <w:t>En plus de cela, nous avons l’appui d’un partenaire clef, qui nous permettra de procéder aux vérifications expérimentales du logiciel : le D</w:t>
+      </w:r>
+      <w:r>
+        <w:rPr>
+          <w:sz w:val="24"/>
+          <w:vertAlign w:val="superscript"/>
+          <w:lang w:val="fr-FR"/>
+        </w:rPr>
+        <w:t>r</w:t>
+      </w:r>
+      <w:r>
+        <w:rPr>
+          <w:sz w:val="24"/>
+          <w:lang w:val="fr-FR"/>
+        </w:rPr>
+        <w:t xml:space="preserve"> Pierre Bon </w:t>
+      </w:r>
+      <w:r>
+        <w:rPr>
+          <w:sz w:val="24"/>
+          <w:lang w:val="fr-FR"/>
+        </w:rPr>
+        <w:t>chercheur en microscopie de fluorescence</w:t>
+      </w:r>
+      <w:r>
+        <w:rPr>
+          <w:sz w:val="24"/>
+          <w:lang w:val="fr-FR"/>
+        </w:rPr>
+        <w:t xml:space="preserve"> au LP2N.</w:t>
+      </w:r>
+    </w:p>
+    <w:p>
+      <w:pPr>
+        <w:jc w:val="both"/>
+        <w:rPr>
+          <w:sz w:val="24"/>
+          <w:lang w:val="fr-FR"/>
+        </w:rPr>
+      </w:pPr>
+      <w:r>
+        <w:rPr>
+          <w:sz w:val="24"/>
+          <w:lang w:val="fr-FR"/>
+        </w:rPr>
+        <w:t xml:space="preserve">Grâce à cela, FarView pourra être indépendante dès sa création, et ce pour au minimum sa première année d’existence. </w:t>
+      </w:r>
+      <w:r>
+        <w:rPr>
+          <w:sz w:val="24"/>
+          <w:lang w:val="fr-FR"/>
+        </w:rPr>
+        <w:t>Les besoins de FarView au-delà de cette date seront des besoins de communication, de marketing et de gestion financière, que nous prévoyons de remplir par l’emploi d’une personne supplémentaire dédiée à cela.</w:t>
+      </w:r>
+    </w:p>
+    <w:p>
+      <w:pPr>
+        <w:jc w:val="both"/>
+        <w:rPr>
+          <w:sz w:val="24"/>
+          <w:lang w:val="fr-FR"/>
+        </w:rPr>
+      </w:pPr>
+    </w:p>
+    <w:p>
+      <w:pPr>
+        <w:jc w:val="both"/>
+        <w:rPr>
+          <w:sz w:val="24"/>
+          <w:lang w:val="fr-FR"/>
+        </w:rPr>
+      </w:pPr>
+    </w:p>
+    <w:p>
+      <w:pPr>
+        <w:jc w:val="both"/>
+        <w:rPr>
+          <w:sz w:val="24"/>
+          <w:lang w:val="fr-FR"/>
+        </w:rPr>
+      </w:pPr>
+    </w:p>
+    <w:p>
+      <w:pPr>
+        <w:jc w:val="both"/>
+        <w:rPr>
+          <w:sz w:val="24"/>
+          <w:lang w:val="fr-FR"/>
+        </w:rPr>
+      </w:pPr>
+    </w:p>
+    <w:p>
+      <w:pPr>
+        <w:jc w:val="both"/>
+        <w:rPr>
+          <w:sz w:val="24"/>
+          <w:lang w:val="fr-FR"/>
+        </w:rPr>
+      </w:pPr>
+      <w:r>
+        <w:rPr>
+          <w:sz w:val="24"/>
+          <w:lang w:val="fr-FR"/>
+        </w:rPr>
+        <w:t>Genèse du projet :</w:t>
+      </w:r>
+    </w:p>
+    <w:p>
+      <w:pPr>
+        <w:jc w:val="both"/>
+        <w:rPr>
+          <w:sz w:val="24"/>
+          <w:lang w:val="fr-FR"/>
+        </w:rPr>
+      </w:pPr>
+      <w:bookmarkStart w:id="0" w:name="_GoBack"/>
+      <w:r>
+        <w:rPr>
+          <w:sz w:val="24"/>
+          <w:lang w:val="fr-FR"/>
+        </w:rPr>
+        <w:t>Le projet aboutissant à la création de l’entreprise FarView vient à l’origine du D</w:t>
+      </w:r>
+      <w:r>
+        <w:rPr>
+          <w:sz w:val="24"/>
+          <w:vertAlign w:val="superscript"/>
+          <w:lang w:val="fr-FR"/>
+        </w:rPr>
+        <w:t>r</w:t>
+      </w:r>
+      <w:r>
+        <w:rPr>
+          <w:sz w:val="24"/>
+          <w:lang w:val="fr-FR"/>
+        </w:rPr>
+        <w:t xml:space="preserve"> Pierre Bon, </w:t>
+      </w:r>
+      <w:r>
+        <w:rPr>
+          <w:sz w:val="24"/>
+          <w:lang w:val="fr-FR"/>
+        </w:rPr>
+        <w:t>chercheur en microscopie de fluorescence</w:t>
+      </w:r>
+      <w:r>
+        <w:rPr>
+          <w:sz w:val="24"/>
+          <w:lang w:val="fr-FR"/>
+        </w:rPr>
+        <w:t xml:space="preserve"> au laboratoire LP2N attenant à l’Institut d’Optique </w:t>
       </w:r>
       <w:proofErr w:type="spellStart"/>
       <w:r>
@@ -1183,7 +2126,7 @@
           <w:sz w:val="24"/>
           <w:lang w:val="fr-FR"/>
         </w:rPr>
-        <w:t>Supoptique</w:t>
+        <w:t>Graduate</w:t>
       </w:r>
       <w:proofErr w:type="spellEnd"/>
       <w:r>
@@ -1191,204 +2134,266 @@
           <w:sz w:val="24"/>
           <w:lang w:val="fr-FR"/>
         </w:rPr>
-        <w:t xml:space="preserve">, </w:t>
-      </w:r>
-      <w:r>
-        <w:rPr>
-          <w:sz w:val="24"/>
-          <w:lang w:val="fr-FR"/>
-        </w:rPr>
-        <w:t xml:space="preserve">Matlab, C++), mais nous sauront également créer notre site internet, et la plateforme de téléchargement correspondante, ainsi que participer à la communication scientifique (publications, conférences, contacts) nécessaire pour se faire connaitre auprès des chercheur </w:t>
-      </w:r>
-      <w:r>
-        <w:rPr>
-          <w:sz w:val="24"/>
-          <w:lang w:val="fr-FR"/>
-        </w:rPr>
-        <w:t>susceptibles</w:t>
-      </w:r>
-      <w:r>
-        <w:rPr>
-          <w:sz w:val="24"/>
-          <w:lang w:val="fr-FR"/>
-        </w:rPr>
-        <w:t xml:space="preserve"> d’être </w:t>
-      </w:r>
-      <w:r>
-        <w:rPr>
-          <w:sz w:val="24"/>
-          <w:lang w:val="fr-FR"/>
-        </w:rPr>
-        <w:t>intéressés</w:t>
-      </w:r>
-      <w:r>
-        <w:rPr>
-          <w:sz w:val="24"/>
-          <w:lang w:val="fr-FR"/>
-        </w:rPr>
-        <w:t xml:space="preserve"> par </w:t>
-      </w:r>
-      <w:r>
-        <w:rPr>
-          <w:sz w:val="24"/>
-          <w:lang w:val="fr-FR"/>
-        </w:rPr>
-        <w:t>ce que nous proposons.</w:t>
-      </w:r>
-    </w:p>
-    <w:p>
-      <w:pPr>
-        <w:jc w:val="both"/>
-        <w:rPr>
-          <w:sz w:val="24"/>
-          <w:lang w:val="fr-FR"/>
-        </w:rPr>
-      </w:pPr>
-      <w:r>
-        <w:rPr>
-          <w:sz w:val="24"/>
-          <w:lang w:val="fr-FR"/>
-        </w:rPr>
-        <w:t xml:space="preserve">FarView se veut indépendante dès sa création, et nous pensons réunir l’ensemble des compétences nécessaires pour être autonomes pour la création de l’entreprise et pour au moins sa première année d’existence. En effet, à nous quatre, nous avons </w:t>
-      </w:r>
-      <w:r>
-        <w:rPr>
-          <w:sz w:val="24"/>
-          <w:lang w:val="fr-FR"/>
-        </w:rPr>
-        <w:t>déjà les connaissances pour </w:t>
-      </w:r>
-      <w:r>
-        <w:rPr>
-          <w:sz w:val="24"/>
-          <w:lang w:val="fr-FR"/>
-        </w:rPr>
-        <w:t>développer le logiciel FarV</w:t>
-      </w:r>
-      <w:r>
-        <w:rPr>
-          <w:sz w:val="24"/>
-          <w:lang w:val="fr-FR"/>
-        </w:rPr>
-        <w:t xml:space="preserve">iew, mais </w:t>
-      </w:r>
-      <w:r>
-        <w:rPr>
-          <w:sz w:val="24"/>
-          <w:lang w:val="fr-FR"/>
-        </w:rPr>
-        <w:t xml:space="preserve">aussi pour </w:t>
-      </w:r>
-      <w:r>
-        <w:rPr>
-          <w:sz w:val="24"/>
-          <w:lang w:val="fr-FR"/>
-        </w:rPr>
-        <w:t>cré</w:t>
-      </w:r>
-      <w:r>
-        <w:rPr>
-          <w:sz w:val="24"/>
-          <w:lang w:val="fr-FR"/>
-        </w:rPr>
-        <w:t>er</w:t>
-      </w:r>
-      <w:r>
-        <w:rPr>
-          <w:sz w:val="24"/>
-          <w:lang w:val="fr-FR"/>
-        </w:rPr>
-        <w:t xml:space="preserve"> son site Internet</w:t>
-      </w:r>
-      <w:r>
-        <w:rPr>
-          <w:sz w:val="24"/>
-          <w:lang w:val="fr-FR"/>
-        </w:rPr>
-        <w:t xml:space="preserve"> incluant une gestion des clients et de leurs licences</w:t>
-      </w:r>
-      <w:r>
-        <w:rPr>
-          <w:sz w:val="24"/>
-          <w:lang w:val="fr-FR"/>
-        </w:rPr>
-        <w:t>, et</w:t>
-      </w:r>
-      <w:r>
-        <w:rPr>
-          <w:sz w:val="24"/>
-          <w:lang w:val="fr-FR"/>
-        </w:rPr>
-        <w:t xml:space="preserve"> pour participer à la rédaction d</w:t>
-      </w:r>
-      <w:r>
-        <w:rPr>
-          <w:sz w:val="24"/>
-          <w:lang w:val="fr-FR"/>
-        </w:rPr>
-        <w:t>es publications scientifiques</w:t>
-      </w:r>
-      <w:r>
-        <w:rPr>
-          <w:sz w:val="24"/>
-          <w:lang w:val="fr-FR"/>
-        </w:rPr>
-        <w:t xml:space="preserve"> qui doivent accompagner la sortie de notre produit</w:t>
-      </w:r>
-      <w:r>
-        <w:rPr>
-          <w:sz w:val="24"/>
-          <w:lang w:val="fr-FR"/>
-        </w:rPr>
-        <w:t xml:space="preserve">. </w:t>
-      </w:r>
-    </w:p>
-    <w:p>
-      <w:pPr>
-        <w:jc w:val="both"/>
-        <w:rPr>
-          <w:sz w:val="24"/>
-          <w:lang w:val="fr-FR"/>
-        </w:rPr>
-      </w:pPr>
-      <w:r>
-        <w:rPr>
-          <w:sz w:val="24"/>
-          <w:lang w:val="fr-FR"/>
-        </w:rPr>
-        <w:t>En plus de cela, nous avons l’appui d’un partenaire clef, qui nous permettra de procéder aux vérifications expérimentales du logiciel : le D</w:t>
-      </w:r>
-      <w:r>
-        <w:rPr>
-          <w:sz w:val="24"/>
-          <w:vertAlign w:val="superscript"/>
-          <w:lang w:val="fr-FR"/>
-        </w:rPr>
-        <w:t>r</w:t>
-      </w:r>
-      <w:r>
-        <w:rPr>
-          <w:sz w:val="24"/>
-          <w:lang w:val="fr-FR"/>
-        </w:rPr>
-        <w:t xml:space="preserve"> Pierre Bon </w:t>
-      </w:r>
-      <w:r>
-        <w:rPr>
-          <w:sz w:val="24"/>
-          <w:lang w:val="fr-FR"/>
-        </w:rPr>
-        <w:t>chercheur en microscopie de fluorescence</w:t>
-      </w:r>
-      <w:r>
-        <w:rPr>
-          <w:sz w:val="24"/>
-          <w:lang w:val="fr-FR"/>
-        </w:rPr>
-        <w:t xml:space="preserve"> au LP2N.</w:t>
-      </w:r>
-      <w:bookmarkStart w:id="0" w:name="_GoBack"/>
+        <w:t xml:space="preserve"> </w:t>
+      </w:r>
+      <w:proofErr w:type="spellStart"/>
+      <w:r>
+        <w:rPr>
+          <w:sz w:val="24"/>
+          <w:lang w:val="fr-FR"/>
+        </w:rPr>
+        <w:t>School</w:t>
+      </w:r>
+      <w:proofErr w:type="spellEnd"/>
+      <w:r>
+        <w:rPr>
+          <w:sz w:val="24"/>
+          <w:lang w:val="fr-FR"/>
+        </w:rPr>
+        <w:t xml:space="preserve"> sur le site de Bordeaux. Le laboratoire est en effet dépositaire d’un brevet lié à une technologie de microscopie de super-résolution en trois dimensions, mais n’a pas eu les moyens de développer cette technologie. En partenariat avec l’école a donc été </w:t>
+      </w:r>
+      <w:r>
+        <w:rPr>
+          <w:sz w:val="24"/>
+          <w:lang w:val="fr-FR"/>
+        </w:rPr>
+        <w:t>fait</w:t>
+      </w:r>
+      <w:r>
+        <w:rPr>
+          <w:sz w:val="24"/>
+          <w:lang w:val="fr-FR"/>
+        </w:rPr>
+        <w:t xml:space="preserve"> un</w:t>
+      </w:r>
+      <w:r>
+        <w:rPr>
+          <w:sz w:val="24"/>
+          <w:lang w:val="fr-FR"/>
+        </w:rPr>
+        <w:t xml:space="preserve"> premier prototype expérimental, développé par Briséis Varin, Adrien Mau et Killian </w:t>
+      </w:r>
+      <w:proofErr w:type="spellStart"/>
+      <w:r>
+        <w:rPr>
+          <w:sz w:val="24"/>
+          <w:lang w:val="fr-FR"/>
+        </w:rPr>
+        <w:t>Hervaux</w:t>
+      </w:r>
+      <w:proofErr w:type="spellEnd"/>
+      <w:r>
+        <w:rPr>
+          <w:sz w:val="24"/>
+          <w:lang w:val="fr-FR"/>
+        </w:rPr>
+        <w:t>. Ce prototype ayant été convaincant au-delà des résultats attendus, en termes de résolution, de précision, de rapidité et de facilité d’utilisation, il a été décidé de porter ce projet au sein d’une startup innovante.</w:t>
+      </w:r>
+    </w:p>
+    <w:p>
+      <w:pPr>
+        <w:jc w:val="both"/>
+        <w:rPr>
+          <w:sz w:val="24"/>
+          <w:lang w:val="fr-FR"/>
+        </w:rPr>
+      </w:pPr>
+      <w:r>
+        <w:rPr>
+          <w:sz w:val="24"/>
+          <w:lang w:val="fr-FR"/>
+        </w:rPr>
+        <w:t>En effet les résultats obtenus sont intéressants pour tout chercheur en microbiologie. Cependant, le programme actuel est spécifique à l’équipement du laboratoire LP2N (microscope type STORM du laboratoire), et il doit être adapté à d’autres configurations proches, puis à d’autres types de microscopie (microscope autre que le STORM, mais basé sur le même principe).</w:t>
+      </w:r>
+    </w:p>
+    <w:p>
+      <w:pPr>
+        <w:jc w:val="both"/>
+        <w:rPr>
+          <w:sz w:val="24"/>
+          <w:lang w:val="fr-FR"/>
+        </w:rPr>
+      </w:pPr>
+      <w:r>
+        <w:rPr>
+          <w:sz w:val="24"/>
+          <w:lang w:val="fr-FR"/>
+        </w:rPr>
+        <w:t xml:space="preserve">Le LP2N est un laboratoire de recherche et n’a pas vocation à développer un outil de ce genre, qui nécessite un travail conséquent mais </w:t>
+      </w:r>
+      <w:r>
+        <w:rPr>
+          <w:sz w:val="24"/>
+          <w:lang w:val="fr-FR"/>
+        </w:rPr>
+        <w:t>est un travail de commercialisation industrielle plutôt qu’un travail de</w:t>
+      </w:r>
+      <w:r>
+        <w:rPr>
+          <w:sz w:val="24"/>
+          <w:lang w:val="fr-FR"/>
+        </w:rPr>
+        <w:t xml:space="preserve"> recherche. Il soutien</w:t>
+      </w:r>
+      <w:r>
+        <w:rPr>
+          <w:sz w:val="24"/>
+          <w:lang w:val="fr-FR"/>
+        </w:rPr>
+        <w:t>t</w:t>
+      </w:r>
+      <w:r>
+        <w:rPr>
+          <w:sz w:val="24"/>
+          <w:lang w:val="fr-FR"/>
+        </w:rPr>
+        <w:t xml:space="preserve"> donc une startup innovante </w:t>
+      </w:r>
+      <w:r>
+        <w:rPr>
+          <w:sz w:val="24"/>
+          <w:lang w:val="fr-FR"/>
+        </w:rPr>
+        <w:t xml:space="preserve">basé sur ce principe. </w:t>
+      </w:r>
+      <w:r>
+        <w:rPr>
+          <w:sz w:val="24"/>
+          <w:lang w:val="fr-FR"/>
+        </w:rPr>
+        <w:t xml:space="preserve">Cette startup va être créée par Briséis Varin, Adrien Mau, et Killian </w:t>
+      </w:r>
+      <w:proofErr w:type="spellStart"/>
+      <w:r>
+        <w:rPr>
+          <w:sz w:val="24"/>
+          <w:lang w:val="fr-FR"/>
+        </w:rPr>
+        <w:t>Hervaux</w:t>
+      </w:r>
+      <w:proofErr w:type="spellEnd"/>
+      <w:r>
+        <w:rPr>
+          <w:sz w:val="24"/>
+          <w:lang w:val="fr-FR"/>
+        </w:rPr>
+        <w:t xml:space="preserve">, qui connaissent </w:t>
+      </w:r>
+      <w:r>
+        <w:rPr>
+          <w:sz w:val="24"/>
+          <w:lang w:val="fr-FR"/>
+        </w:rPr>
+        <w:lastRenderedPageBreak/>
+        <w:t xml:space="preserve">déjà le projet et reprennent le travail qu’ils avaient commencé, avec l’aide Philémon Giraud. </w:t>
+      </w:r>
       <w:bookmarkEnd w:id="0"/>
+      <w:r>
+        <w:rPr>
+          <w:sz w:val="24"/>
+          <w:lang w:val="fr-FR"/>
+        </w:rPr>
+        <w:t>Cette startup a pris le nom de FarView.</w:t>
+      </w:r>
+    </w:p>
+    <w:p>
+      <w:pPr>
+        <w:jc w:val="both"/>
+        <w:rPr>
+          <w:sz w:val="24"/>
+          <w:lang w:val="fr-FR"/>
+        </w:rPr>
+      </w:pPr>
+    </w:p>
+    <w:p>
+      <w:pPr>
+        <w:jc w:val="both"/>
+        <w:rPr>
+          <w:sz w:val="24"/>
+          <w:lang w:val="fr-FR"/>
+        </w:rPr>
+      </w:pPr>
+    </w:p>
+    <w:p>
+      <w:pPr>
+        <w:jc w:val="both"/>
+        <w:rPr>
+          <w:sz w:val="24"/>
+          <w:lang w:val="fr-FR"/>
+        </w:rPr>
+      </w:pPr>
+    </w:p>
+    <w:p>
+      <w:pPr>
+        <w:jc w:val="both"/>
+        <w:rPr>
+          <w:sz w:val="24"/>
+          <w:lang w:val="fr-FR"/>
+        </w:rPr>
+      </w:pPr>
+    </w:p>
+    <w:p>
+      <w:pPr>
+        <w:jc w:val="both"/>
+        <w:rPr>
+          <w:sz w:val="24"/>
+          <w:lang w:val="fr-FR"/>
+        </w:rPr>
+      </w:pPr>
+    </w:p>
+    <w:p>
+      <w:pPr>
+        <w:jc w:val="both"/>
+        <w:rPr>
+          <w:sz w:val="24"/>
+          <w:lang w:val="fr-FR"/>
+        </w:rPr>
+      </w:pPr>
+    </w:p>
+    <w:p>
+      <w:pPr>
+        <w:jc w:val="both"/>
+        <w:rPr>
+          <w:sz w:val="24"/>
+          <w:lang w:val="fr-FR"/>
+        </w:rPr>
+      </w:pPr>
+    </w:p>
+    <w:p>
+      <w:pPr>
+        <w:jc w:val="both"/>
+        <w:rPr>
+          <w:sz w:val="24"/>
+          <w:lang w:val="fr-FR"/>
+        </w:rPr>
+      </w:pPr>
+    </w:p>
+    <w:p>
+      <w:pPr>
+        <w:jc w:val="both"/>
+        <w:rPr>
+          <w:sz w:val="24"/>
+          <w:lang w:val="fr-FR"/>
+        </w:rPr>
+      </w:pPr>
+    </w:p>
+    <w:p>
+      <w:pPr>
+        <w:jc w:val="both"/>
+        <w:rPr>
+          <w:sz w:val="24"/>
+          <w:lang w:val="fr-FR"/>
+        </w:rPr>
+      </w:pPr>
+    </w:p>
+    <w:p>
+      <w:pPr>
+        <w:jc w:val="both"/>
+        <w:rPr>
+          <w:sz w:val="24"/>
+          <w:lang w:val="fr-FR"/>
+        </w:rPr>
+      </w:pPr>
     </w:p>
     <w:sectPr>
       <w:pgSz w:w="11906" w:h="16838"/>
@@ -2824,7 +3829,7 @@
 </file>
 
 <file path=customXml/itemProps1.xml><?xml version="1.0" encoding="utf-8"?>
-<ds:datastoreItem xmlns:ds="http://schemas.openxmlformats.org/officeDocument/2006/customXml" ds:itemID="{EDA8A9A2-0611-427C-BFAC-FCD5B07778B5}">
+<ds:datastoreItem xmlns:ds="http://schemas.openxmlformats.org/officeDocument/2006/customXml" ds:itemID="{A3B17F50-BD7D-4E87-ADBE-9B80EC852C30}">
   <ds:schemaRefs>
     <ds:schemaRef ds:uri="http://schemas.openxmlformats.org/officeDocument/2006/bibliography"/>
   </ds:schemaRefs>

</xml_diff>